<commit_message>
Somente a 6º questão resta
</commit_message>
<xml_diff>
--- a/Listas de exercicios/Lista1.docx
+++ b/Listas de exercicios/Lista1.docx
@@ -1,6 +1,6 @@
 
 <file path=word/document.xml><?xml version="1.0" encoding="utf-8"?>
-<w:document xmlns:ve="http://schemas.openxmlformats.org/markup-compatibility/2006" xmlns:o="urn:schemas-microsoft-com:office:office" xmlns:r="http://schemas.openxmlformats.org/officeDocument/2006/relationships" xmlns:m="http://schemas.openxmlformats.org/officeDocument/2006/math" xmlns:v="urn:schemas-microsoft-com:vml" xmlns:wp="http://schemas.openxmlformats.org/drawingml/2006/wordprocessingDrawing" xmlns:w10="urn:schemas-microsoft-com:office:word" xmlns:w="http://schemas.openxmlformats.org/wordprocessingml/2006/main" xmlns:wne="http://schemas.microsoft.com/office/word/2006/wordml">
+<w:document xmlns:wpc="http://schemas.microsoft.com/office/word/2010/wordprocessingCanvas" xmlns:mc="http://schemas.openxmlformats.org/markup-compatibility/2006" xmlns:o="urn:schemas-microsoft-com:office:office" xmlns:r="http://schemas.openxmlformats.org/officeDocument/2006/relationships" xmlns:m="http://schemas.openxmlformats.org/officeDocument/2006/math" xmlns:v="urn:schemas-microsoft-com:vml" xmlns:wp14="http://schemas.microsoft.com/office/word/2010/wordprocessingDrawing" xmlns:wp="http://schemas.openxmlformats.org/drawingml/2006/wordprocessingDrawing" xmlns:w10="urn:schemas-microsoft-com:office:word" xmlns:w="http://schemas.openxmlformats.org/wordprocessingml/2006/main" xmlns:w14="http://schemas.microsoft.com/office/word/2010/wordml" xmlns:wpg="http://schemas.microsoft.com/office/word/2010/wordprocessingGroup" xmlns:wpi="http://schemas.microsoft.com/office/word/2010/wordprocessingInk" xmlns:wne="http://schemas.microsoft.com/office/word/2006/wordml" xmlns:wps="http://schemas.microsoft.com/office/word/2010/wordprocessingShape" mc:Ignorable="w14 wp14">
   <w:body>
     <w:p>
       <w:pPr>
@@ -99,35 +99,104 @@
         <w:rPr>
           <w:color w:val="FF0000"/>
         </w:rPr>
-        <w:t xml:space="preserve">possibilita entre outras coisas o </w:t>
-      </w:r>
+        <w:t>possibilita entre outras coisas o encapsulamento do código e herança entre classes. Diferentemente da programação estruturada onde o código é mais fragmentado. As variáveis e métodos muitas vezes são projetados para aquela aplicação.</w:t>
+      </w:r>
+    </w:p>
+    <w:p>
+      <w:pPr>
+        <w:pStyle w:val="SemEspaamento"/>
+      </w:pPr>
+      <w:proofErr w:type="gramStart"/>
+      <w:r>
+        <w:t>2</w:t>
+      </w:r>
+      <w:proofErr w:type="gramEnd"/>
+      <w:r>
+        <w:t>)  Defina: classe, objeto, método e atributo.</w:t>
+      </w:r>
+    </w:p>
+    <w:p>
+      <w:pPr>
+        <w:pStyle w:val="SemEspaamento"/>
+        <w:rPr>
+          <w:color w:val="FF0000"/>
+        </w:rPr>
+      </w:pPr>
+      <w:r>
+        <w:rPr>
+          <w:color w:val="FF0000"/>
+        </w:rPr>
+        <w:t xml:space="preserve">Classe: É um tipo pré-definido ou criado pelo usuário que serve de molde para objetos. </w:t>
+      </w:r>
+    </w:p>
+    <w:p>
+      <w:pPr>
+        <w:pStyle w:val="SemEspaamento"/>
+        <w:rPr>
+          <w:color w:val="FF0000"/>
+        </w:rPr>
+      </w:pPr>
+      <w:r>
+        <w:rPr>
+          <w:color w:val="FF0000"/>
+        </w:rPr>
+        <w:t>Objeto: É uma instancia de uma classe.</w:t>
+      </w:r>
+    </w:p>
+    <w:p>
+      <w:pPr>
+        <w:pStyle w:val="SemEspaamento"/>
+        <w:rPr>
+          <w:color w:val="FF0000"/>
+        </w:rPr>
+      </w:pPr>
       <w:proofErr w:type="spellStart"/>
+      <w:proofErr w:type="gramStart"/>
       <w:r>
         <w:rPr>
           <w:color w:val="FF0000"/>
         </w:rPr>
-        <w:t>encapsulamento</w:t>
+        <w:t>Método:</w:t>
+      </w:r>
+      <w:proofErr w:type="gramEnd"/>
+      <w:r>
+        <w:rPr>
+          <w:color w:val="FF0000"/>
+        </w:rPr>
+        <w:t>É</w:t>
       </w:r>
       <w:proofErr w:type="spellEnd"/>
       <w:r>
         <w:rPr>
           <w:color w:val="FF0000"/>
         </w:rPr>
-        <w:t xml:space="preserve"> do código e herança entre classes. Diferentemente da programação estruturada onde o código é mais fragmentado. As variáveis e métodos muitas vezes são projetados para aquela aplicação.</w:t>
+        <w:t xml:space="preserve"> uma ação que um objeto pode realizar.</w:t>
       </w:r>
     </w:p>
     <w:p>
       <w:pPr>
         <w:pStyle w:val="SemEspaamento"/>
-      </w:pPr>
-      <w:proofErr w:type="gramStart"/>
-      <w:r>
-        <w:t>2</w:t>
-      </w:r>
-      <w:proofErr w:type="gramEnd"/>
-      <w:r>
-        <w:t>)  Defina: classe, objeto, método e atributo.</w:t>
-      </w:r>
+        <w:rPr>
+          <w:color w:val="FF0000"/>
+          <w:u w:val="single"/>
+        </w:rPr>
+      </w:pPr>
+      <w:proofErr w:type="spellStart"/>
+      <w:r>
+        <w:rPr>
+          <w:color w:val="FF0000"/>
+        </w:rPr>
+        <w:t>Atributo:Uma</w:t>
+      </w:r>
+      <w:proofErr w:type="spellEnd"/>
+      <w:r>
+        <w:rPr>
+          <w:color w:val="FF0000"/>
+        </w:rPr>
+        <w:t xml:space="preserve"> característica que o objeto tem.</w:t>
+      </w:r>
+      <w:bookmarkStart w:id="0" w:name="_GoBack"/>
+      <w:bookmarkEnd w:id="0"/>
     </w:p>
     <w:p>
       <w:pPr>
@@ -822,6 +891,7 @@
         </w:rPr>
         <w:t xml:space="preserve"> </w:t>
       </w:r>
+      <w:proofErr w:type="spellStart"/>
       <w:r>
         <w:rPr>
           <w:rFonts w:ascii="Consolas" w:hAnsi="Consolas" w:cs="Consolas"/>
@@ -849,6 +919,7 @@
         </w:rPr>
         <w:t>y</w:t>
       </w:r>
+      <w:proofErr w:type="spellEnd"/>
       <w:r>
         <w:rPr>
           <w:rFonts w:ascii="Consolas" w:hAnsi="Consolas" w:cs="Consolas"/>
@@ -2537,6 +2608,7 @@
           <w:sz w:val="20"/>
           <w:szCs w:val="20"/>
         </w:rPr>
+        <w:lastRenderedPageBreak/>
         <w:tab/>
       </w:r>
       <w:proofErr w:type="gramStart"/>
@@ -2628,7 +2700,6 @@
       </w:pPr>
       <w:proofErr w:type="gramStart"/>
       <w:r>
-        <w:lastRenderedPageBreak/>
         <w:t>substantivos</w:t>
       </w:r>
       <w:proofErr w:type="gramEnd"/>
@@ -2931,7 +3002,26 @@
           <w:szCs w:val="20"/>
         </w:rPr>
         <w:tab/>
-        <w:t xml:space="preserve">String </w:t>
+      </w:r>
+      <w:proofErr w:type="spellStart"/>
+      <w:r>
+        <w:rPr>
+          <w:rFonts w:ascii="Consolas" w:hAnsi="Consolas" w:cs="Consolas"/>
+          <w:color w:val="000000"/>
+          <w:sz w:val="20"/>
+          <w:szCs w:val="20"/>
+        </w:rPr>
+        <w:t>String</w:t>
+      </w:r>
+      <w:proofErr w:type="spellEnd"/>
+      <w:r>
+        <w:rPr>
+          <w:rFonts w:ascii="Consolas" w:hAnsi="Consolas" w:cs="Consolas"/>
+          <w:color w:val="000000"/>
+          <w:sz w:val="20"/>
+          <w:szCs w:val="20"/>
+        </w:rPr>
+        <w:t xml:space="preserve"> </w:t>
       </w:r>
       <w:proofErr w:type="spellStart"/>
       <w:r>
@@ -3126,7 +3216,27 @@
           <w:sz w:val="20"/>
           <w:szCs w:val="20"/>
         </w:rPr>
-        <w:t xml:space="preserve"> String </w:t>
+        <w:t xml:space="preserve"> </w:t>
+      </w:r>
+      <w:proofErr w:type="spellStart"/>
+      <w:r>
+        <w:rPr>
+          <w:rFonts w:ascii="Consolas" w:hAnsi="Consolas" w:cs="Consolas"/>
+          <w:color w:val="000000"/>
+          <w:sz w:val="20"/>
+          <w:szCs w:val="20"/>
+        </w:rPr>
+        <w:t>String</w:t>
+      </w:r>
+      <w:proofErr w:type="spellEnd"/>
+      <w:r>
+        <w:rPr>
+          <w:rFonts w:ascii="Consolas" w:hAnsi="Consolas" w:cs="Consolas"/>
+          <w:color w:val="000000"/>
+          <w:sz w:val="20"/>
+          <w:szCs w:val="20"/>
+        </w:rPr>
+        <w:t xml:space="preserve"> </w:t>
       </w:r>
       <w:proofErr w:type="spellStart"/>
       <w:r>
@@ -3355,7 +3465,27 @@
           <w:sz w:val="20"/>
           <w:szCs w:val="20"/>
         </w:rPr>
-        <w:t xml:space="preserve">(String </w:t>
+        <w:t>(</w:t>
+      </w:r>
+      <w:proofErr w:type="spellStart"/>
+      <w:r>
+        <w:rPr>
+          <w:rFonts w:ascii="Consolas" w:hAnsi="Consolas" w:cs="Consolas"/>
+          <w:color w:val="000000"/>
+          <w:sz w:val="20"/>
+          <w:szCs w:val="20"/>
+        </w:rPr>
+        <w:t>String</w:t>
+      </w:r>
+      <w:proofErr w:type="spellEnd"/>
+      <w:r>
+        <w:rPr>
+          <w:rFonts w:ascii="Consolas" w:hAnsi="Consolas" w:cs="Consolas"/>
+          <w:color w:val="000000"/>
+          <w:sz w:val="20"/>
+          <w:szCs w:val="20"/>
+        </w:rPr>
+        <w:t xml:space="preserve"> </w:t>
       </w:r>
       <w:proofErr w:type="spellStart"/>
       <w:r>
@@ -3421,7 +3551,6 @@
         </w:rPr>
         <w:t>this</w:t>
       </w:r>
-      <w:proofErr w:type="spellEnd"/>
       <w:proofErr w:type="gramEnd"/>
       <w:r>
         <w:rPr>
@@ -3432,7 +3561,6 @@
         </w:rPr>
         <w:t>.</w:t>
       </w:r>
-      <w:proofErr w:type="spellStart"/>
       <w:r>
         <w:rPr>
           <w:rFonts w:ascii="Consolas" w:hAnsi="Consolas" w:cs="Consolas"/>
@@ -3802,7 +3930,27 @@
           <w:sz w:val="20"/>
           <w:szCs w:val="20"/>
         </w:rPr>
-        <w:t xml:space="preserve">(String </w:t>
+        <w:t>(</w:t>
+      </w:r>
+      <w:proofErr w:type="spellStart"/>
+      <w:r>
+        <w:rPr>
+          <w:rFonts w:ascii="Consolas" w:hAnsi="Consolas" w:cs="Consolas"/>
+          <w:color w:val="000000"/>
+          <w:sz w:val="20"/>
+          <w:szCs w:val="20"/>
+        </w:rPr>
+        <w:t>String</w:t>
+      </w:r>
+      <w:proofErr w:type="spellEnd"/>
+      <w:r>
+        <w:rPr>
+          <w:rFonts w:ascii="Consolas" w:hAnsi="Consolas" w:cs="Consolas"/>
+          <w:color w:val="000000"/>
+          <w:sz w:val="20"/>
+          <w:szCs w:val="20"/>
+        </w:rPr>
+        <w:t xml:space="preserve"> </w:t>
       </w:r>
       <w:r>
         <w:rPr>
@@ -3866,26 +4014,26 @@
         </w:rPr>
         <w:t>this</w:t>
       </w:r>
+      <w:proofErr w:type="gramEnd"/>
+      <w:r>
+        <w:rPr>
+          <w:rFonts w:ascii="Consolas" w:hAnsi="Consolas" w:cs="Consolas"/>
+          <w:color w:val="000000"/>
+          <w:sz w:val="20"/>
+          <w:szCs w:val="20"/>
+        </w:rPr>
+        <w:t>.</w:t>
+      </w:r>
+      <w:r>
+        <w:rPr>
+          <w:rFonts w:ascii="Consolas" w:hAnsi="Consolas" w:cs="Consolas"/>
+          <w:color w:val="0000C0"/>
+          <w:sz w:val="20"/>
+          <w:szCs w:val="20"/>
+        </w:rPr>
+        <w:t>sobrenome</w:t>
+      </w:r>
       <w:proofErr w:type="spellEnd"/>
-      <w:proofErr w:type="gramEnd"/>
-      <w:r>
-        <w:rPr>
-          <w:rFonts w:ascii="Consolas" w:hAnsi="Consolas" w:cs="Consolas"/>
-          <w:color w:val="000000"/>
-          <w:sz w:val="20"/>
-          <w:szCs w:val="20"/>
-        </w:rPr>
-        <w:t>.</w:t>
-      </w:r>
-      <w:r>
-        <w:rPr>
-          <w:rFonts w:ascii="Consolas" w:hAnsi="Consolas" w:cs="Consolas"/>
-          <w:color w:val="0000C0"/>
-          <w:sz w:val="20"/>
-          <w:szCs w:val="20"/>
-        </w:rPr>
-        <w:t>sobrenome</w:t>
-      </w:r>
       <w:r>
         <w:rPr>
           <w:rFonts w:ascii="Consolas" w:hAnsi="Consolas" w:cs="Consolas"/>
@@ -4342,7 +4490,6 @@
         </w:rPr>
         <w:t>this</w:t>
       </w:r>
-      <w:proofErr w:type="spellEnd"/>
       <w:proofErr w:type="gramEnd"/>
       <w:r>
         <w:rPr>
@@ -4353,7 +4500,6 @@
         </w:rPr>
         <w:t>.</w:t>
       </w:r>
-      <w:proofErr w:type="spellStart"/>
       <w:r>
         <w:rPr>
           <w:rFonts w:ascii="Consolas" w:hAnsi="Consolas" w:cs="Consolas"/>
@@ -4483,12 +4629,32 @@
           <w:sz w:val="20"/>
           <w:szCs w:val="20"/>
         </w:rPr>
-        <w:t xml:space="preserve"> Empregado(String </w:t>
+        <w:t xml:space="preserve"> Empregado(</w:t>
       </w:r>
       <w:proofErr w:type="spellStart"/>
       <w:r>
         <w:rPr>
           <w:rFonts w:ascii="Consolas" w:hAnsi="Consolas" w:cs="Consolas"/>
+          <w:color w:val="000000"/>
+          <w:sz w:val="20"/>
+          <w:szCs w:val="20"/>
+        </w:rPr>
+        <w:t>String</w:t>
+      </w:r>
+      <w:proofErr w:type="spellEnd"/>
+      <w:r>
+        <w:rPr>
+          <w:rFonts w:ascii="Consolas" w:hAnsi="Consolas" w:cs="Consolas"/>
+          <w:color w:val="000000"/>
+          <w:sz w:val="20"/>
+          <w:szCs w:val="20"/>
+        </w:rPr>
+        <w:t xml:space="preserve"> </w:t>
+      </w:r>
+      <w:proofErr w:type="spellStart"/>
+      <w:r>
+        <w:rPr>
+          <w:rFonts w:ascii="Consolas" w:hAnsi="Consolas" w:cs="Consolas"/>
           <w:color w:val="6A3E3E"/>
           <w:sz w:val="20"/>
           <w:szCs w:val="20"/>
@@ -4503,7 +4669,27 @@
           <w:sz w:val="20"/>
           <w:szCs w:val="20"/>
         </w:rPr>
-        <w:t xml:space="preserve">, String </w:t>
+        <w:t xml:space="preserve">, </w:t>
+      </w:r>
+      <w:proofErr w:type="spellStart"/>
+      <w:r>
+        <w:rPr>
+          <w:rFonts w:ascii="Consolas" w:hAnsi="Consolas" w:cs="Consolas"/>
+          <w:color w:val="000000"/>
+          <w:sz w:val="20"/>
+          <w:szCs w:val="20"/>
+        </w:rPr>
+        <w:t>String</w:t>
+      </w:r>
+      <w:proofErr w:type="spellEnd"/>
+      <w:r>
+        <w:rPr>
+          <w:rFonts w:ascii="Consolas" w:hAnsi="Consolas" w:cs="Consolas"/>
+          <w:color w:val="000000"/>
+          <w:sz w:val="20"/>
+          <w:szCs w:val="20"/>
+        </w:rPr>
+        <w:t xml:space="preserve"> </w:t>
       </w:r>
       <w:r>
         <w:rPr>
@@ -4704,7 +4890,6 @@
         </w:rPr>
         <w:t>this</w:t>
       </w:r>
-      <w:proofErr w:type="spellEnd"/>
       <w:proofErr w:type="gramEnd"/>
       <w:r>
         <w:rPr>
@@ -4715,7 +4900,6 @@
         </w:rPr>
         <w:t>.</w:t>
       </w:r>
-      <w:proofErr w:type="spellStart"/>
       <w:r>
         <w:rPr>
           <w:rFonts w:ascii="Consolas" w:hAnsi="Consolas" w:cs="Consolas"/>
@@ -4799,26 +4983,26 @@
         </w:rPr>
         <w:t>this</w:t>
       </w:r>
+      <w:proofErr w:type="gramEnd"/>
+      <w:r>
+        <w:rPr>
+          <w:rFonts w:ascii="Consolas" w:hAnsi="Consolas" w:cs="Consolas"/>
+          <w:color w:val="000000"/>
+          <w:sz w:val="20"/>
+          <w:szCs w:val="20"/>
+        </w:rPr>
+        <w:t>.</w:t>
+      </w:r>
+      <w:r>
+        <w:rPr>
+          <w:rFonts w:ascii="Consolas" w:hAnsi="Consolas" w:cs="Consolas"/>
+          <w:color w:val="0000C0"/>
+          <w:sz w:val="20"/>
+          <w:szCs w:val="20"/>
+        </w:rPr>
+        <w:t>sobrenome</w:t>
+      </w:r>
       <w:proofErr w:type="spellEnd"/>
-      <w:proofErr w:type="gramEnd"/>
-      <w:r>
-        <w:rPr>
-          <w:rFonts w:ascii="Consolas" w:hAnsi="Consolas" w:cs="Consolas"/>
-          <w:color w:val="000000"/>
-          <w:sz w:val="20"/>
-          <w:szCs w:val="20"/>
-        </w:rPr>
-        <w:t>.</w:t>
-      </w:r>
-      <w:r>
-        <w:rPr>
-          <w:rFonts w:ascii="Consolas" w:hAnsi="Consolas" w:cs="Consolas"/>
-          <w:color w:val="0000C0"/>
-          <w:sz w:val="20"/>
-          <w:szCs w:val="20"/>
-        </w:rPr>
-        <w:t>sobrenome</w:t>
-      </w:r>
       <w:r>
         <w:rPr>
           <w:rFonts w:ascii="Consolas" w:hAnsi="Consolas" w:cs="Consolas"/>
@@ -4890,22 +5074,40 @@
         </w:rPr>
         <w:t>this</w:t>
       </w:r>
+      <w:proofErr w:type="gramEnd"/>
+      <w:r>
+        <w:rPr>
+          <w:rFonts w:ascii="Consolas" w:hAnsi="Consolas" w:cs="Consolas"/>
+          <w:color w:val="000000"/>
+          <w:sz w:val="20"/>
+          <w:szCs w:val="20"/>
+        </w:rPr>
+        <w:t>.</w:t>
+      </w:r>
+      <w:r>
+        <w:rPr>
+          <w:rFonts w:ascii="Consolas" w:hAnsi="Consolas" w:cs="Consolas"/>
+          <w:color w:val="0000C0"/>
+          <w:sz w:val="20"/>
+          <w:szCs w:val="20"/>
+        </w:rPr>
+        <w:t>salário_mensal</w:t>
+      </w:r>
       <w:proofErr w:type="spellEnd"/>
-      <w:proofErr w:type="gramEnd"/>
-      <w:r>
-        <w:rPr>
-          <w:rFonts w:ascii="Consolas" w:hAnsi="Consolas" w:cs="Consolas"/>
-          <w:color w:val="000000"/>
-          <w:sz w:val="20"/>
-          <w:szCs w:val="20"/>
-        </w:rPr>
-        <w:t>.</w:t>
+      <w:r>
+        <w:rPr>
+          <w:rFonts w:ascii="Consolas" w:hAnsi="Consolas" w:cs="Consolas"/>
+          <w:color w:val="000000"/>
+          <w:sz w:val="20"/>
+          <w:szCs w:val="20"/>
+        </w:rPr>
+        <w:t xml:space="preserve"> = </w:t>
       </w:r>
       <w:proofErr w:type="spellStart"/>
       <w:r>
         <w:rPr>
           <w:rFonts w:ascii="Consolas" w:hAnsi="Consolas" w:cs="Consolas"/>
-          <w:color w:val="0000C0"/>
+          <w:color w:val="6A3E3E"/>
           <w:sz w:val="20"/>
           <w:szCs w:val="20"/>
         </w:rPr>
@@ -4919,26 +5121,6 @@
           <w:sz w:val="20"/>
           <w:szCs w:val="20"/>
         </w:rPr>
-        <w:t xml:space="preserve"> = </w:t>
-      </w:r>
-      <w:proofErr w:type="spellStart"/>
-      <w:r>
-        <w:rPr>
-          <w:rFonts w:ascii="Consolas" w:hAnsi="Consolas" w:cs="Consolas"/>
-          <w:color w:val="6A3E3E"/>
-          <w:sz w:val="20"/>
-          <w:szCs w:val="20"/>
-        </w:rPr>
-        <w:t>salário_mensal</w:t>
-      </w:r>
-      <w:proofErr w:type="spellEnd"/>
-      <w:r>
-        <w:rPr>
-          <w:rFonts w:ascii="Consolas" w:hAnsi="Consolas" w:cs="Consolas"/>
-          <w:color w:val="000000"/>
-          <w:sz w:val="20"/>
-          <w:szCs w:val="20"/>
-        </w:rPr>
         <w:t>;</w:t>
       </w:r>
     </w:p>
@@ -5010,6 +5192,7 @@
           <w:sz w:val="20"/>
           <w:szCs w:val="20"/>
         </w:rPr>
+        <w:lastRenderedPageBreak/>
         <w:t>/****************************************************************/</w:t>
       </w:r>
     </w:p>
@@ -5246,7 +5429,6 @@
         </w:rPr>
         <w:tab/>
       </w:r>
-      <w:proofErr w:type="spellStart"/>
       <w:proofErr w:type="gramStart"/>
       <w:r>
         <w:rPr>
@@ -5259,7 +5441,6 @@
         </w:rPr>
         <w:t>char</w:t>
       </w:r>
-      <w:proofErr w:type="spellEnd"/>
       <w:proofErr w:type="gramEnd"/>
       <w:r>
         <w:rPr>
@@ -5374,7 +5555,6 @@
         </w:rPr>
         <w:t>,</w:t>
       </w:r>
-      <w:proofErr w:type="spellStart"/>
       <w:r>
         <w:rPr>
           <w:rFonts w:ascii="Consolas" w:hAnsi="Consolas" w:cs="Consolas"/>
@@ -5386,7 +5566,6 @@
         </w:rPr>
         <w:t>char</w:t>
       </w:r>
-      <w:proofErr w:type="spellEnd"/>
       <w:r>
         <w:rPr>
           <w:rFonts w:ascii="Consolas" w:hAnsi="Consolas" w:cs="Consolas"/>
@@ -7036,15 +7215,7 @@
       </w:r>
       <w:proofErr w:type="gramEnd"/>
       <w:r>
-        <w:t xml:space="preserve"> retorna </w:t>
-      </w:r>
-      <w:proofErr w:type="spellStart"/>
-      <w:r>
-        <w:t>false</w:t>
-      </w:r>
-      <w:proofErr w:type="spellEnd"/>
-      <w:r>
-        <w:t xml:space="preserve"> se o valor proposto no parâmetro de m for menor ou igual à zero. </w:t>
+        <w:t xml:space="preserve"> retorna false se o valor proposto no parâmetro de m for menor ou igual à zero. </w:t>
       </w:r>
     </w:p>
     <w:p>
@@ -7745,7 +7916,6 @@
         </w:rPr>
         <w:t>Scanner(</w:t>
       </w:r>
-      <w:proofErr w:type="spellStart"/>
       <w:proofErr w:type="gramEnd"/>
       <w:r>
         <w:rPr>
@@ -7771,7 +7941,6 @@
         </w:rPr>
         <w:t>in</w:t>
       </w:r>
-      <w:proofErr w:type="spellEnd"/>
       <w:r>
         <w:rPr>
           <w:rFonts w:ascii="Consolas" w:hAnsi="Consolas" w:cs="Consolas"/>
@@ -7815,6 +7984,7 @@
         </w:rPr>
         <w:tab/>
       </w:r>
+      <w:proofErr w:type="spellStart"/>
       <w:proofErr w:type="gramStart"/>
       <w:r>
         <w:rPr>
@@ -7825,7 +7995,6 @@
         </w:rPr>
         <w:t>System.</w:t>
       </w:r>
-      <w:proofErr w:type="spellStart"/>
       <w:proofErr w:type="gramEnd"/>
       <w:r>
         <w:rPr>
@@ -8053,6 +8222,7 @@
           <w:szCs w:val="20"/>
           <w:lang w:val="en-US"/>
         </w:rPr>
+        <w:lastRenderedPageBreak/>
         <w:tab/>
       </w:r>
       <w:r>
@@ -8407,7 +8577,6 @@
           <w:szCs w:val="20"/>
           <w:lang w:val="en-US"/>
         </w:rPr>
-        <w:lastRenderedPageBreak/>
         <w:tab/>
       </w:r>
       <w:r>
@@ -8522,6 +8691,7 @@
         </w:rPr>
         <w:tab/>
       </w:r>
+      <w:proofErr w:type="spellStart"/>
       <w:proofErr w:type="gramStart"/>
       <w:r>
         <w:rPr>
@@ -8532,7 +8702,6 @@
         </w:rPr>
         <w:t>System.</w:t>
       </w:r>
-      <w:proofErr w:type="spellStart"/>
       <w:proofErr w:type="gramEnd"/>
       <w:r>
         <w:rPr>
@@ -9212,7 +9381,7 @@
 </file>
 
 <file path=word/numbering.xml><?xml version="1.0" encoding="utf-8"?>
-<w:numbering xmlns:ve="http://schemas.openxmlformats.org/markup-compatibility/2006" xmlns:o="urn:schemas-microsoft-com:office:office" xmlns:r="http://schemas.openxmlformats.org/officeDocument/2006/relationships" xmlns:m="http://schemas.openxmlformats.org/officeDocument/2006/math" xmlns:v="urn:schemas-microsoft-com:vml" xmlns:wp="http://schemas.openxmlformats.org/drawingml/2006/wordprocessingDrawing" xmlns:w10="urn:schemas-microsoft-com:office:word" xmlns:w="http://schemas.openxmlformats.org/wordprocessingml/2006/main" xmlns:wne="http://schemas.microsoft.com/office/word/2006/wordml">
+<w:numbering xmlns:wpc="http://schemas.microsoft.com/office/word/2010/wordprocessingCanvas" xmlns:mc="http://schemas.openxmlformats.org/markup-compatibility/2006" xmlns:o="urn:schemas-microsoft-com:office:office" xmlns:r="http://schemas.openxmlformats.org/officeDocument/2006/relationships" xmlns:m="http://schemas.openxmlformats.org/officeDocument/2006/math" xmlns:v="urn:schemas-microsoft-com:vml" xmlns:wp14="http://schemas.microsoft.com/office/word/2010/wordprocessingDrawing" xmlns:wp="http://schemas.openxmlformats.org/drawingml/2006/wordprocessingDrawing" xmlns:w10="urn:schemas-microsoft-com:office:word" xmlns:w="http://schemas.openxmlformats.org/wordprocessingml/2006/main" xmlns:w14="http://schemas.microsoft.com/office/word/2010/wordml" xmlns:wpg="http://schemas.microsoft.com/office/word/2010/wordprocessingGroup" xmlns:wpi="http://schemas.microsoft.com/office/word/2010/wordprocessingInk" xmlns:wne="http://schemas.microsoft.com/office/word/2006/wordml" xmlns:wps="http://schemas.microsoft.com/office/word/2010/wordprocessingShape" mc:Ignorable="w14 wp14">
   <w:abstractNum w:abstractNumId="0">
     <w:nsid w:val="22A428F5"/>
     <w:multiLevelType w:val="hybridMultilevel"/>
@@ -9565,7 +9734,7 @@
 </file>
 
 <file path=word/styles.xml><?xml version="1.0" encoding="utf-8"?>
-<w:styles xmlns:r="http://schemas.openxmlformats.org/officeDocument/2006/relationships" xmlns:w="http://schemas.openxmlformats.org/wordprocessingml/2006/main">
+<w:styles xmlns:mc="http://schemas.openxmlformats.org/markup-compatibility/2006" xmlns:r="http://schemas.openxmlformats.org/officeDocument/2006/relationships" xmlns:w="http://schemas.openxmlformats.org/wordprocessingml/2006/main" xmlns:w14="http://schemas.microsoft.com/office/word/2010/wordml" mc:Ignorable="w14">
   <w:docDefaults>
     <w:rPrDefault>
       <w:rPr>
@@ -9736,7 +9905,6 @@
     <w:uiPriority w:val="99"/>
     <w:semiHidden/>
     <w:unhideWhenUsed/>
-    <w:qFormat/>
     <w:tblPr>
       <w:tblInd w:w="0" w:type="dxa"/>
       <w:tblCellMar>
@@ -9802,6 +9970,196 @@
     <w:pPr>
       <w:spacing w:after="0" w:line="240" w:lineRule="auto"/>
     </w:pPr>
+  </w:style>
+</w:styles>
+</file>
+
+<file path=word/stylesWithEffects.xml><?xml version="1.0" encoding="utf-8"?>
+<w:styles xmlns:wpc="http://schemas.microsoft.com/office/word/2010/wordprocessingCanvas" xmlns:mc="http://schemas.openxmlformats.org/markup-compatibility/2006" xmlns:o="urn:schemas-microsoft-com:office:office" xmlns:r="http://schemas.openxmlformats.org/officeDocument/2006/relationships" xmlns:m="http://schemas.openxmlformats.org/officeDocument/2006/math" xmlns:v="urn:schemas-microsoft-com:vml" xmlns:wp14="http://schemas.microsoft.com/office/word/2010/wordprocessingDrawing" xmlns:wp="http://schemas.openxmlformats.org/drawingml/2006/wordprocessingDrawing" xmlns:w10="urn:schemas-microsoft-com:office:word" xmlns:w="http://schemas.openxmlformats.org/wordprocessingml/2006/main" xmlns:w14="http://schemas.microsoft.com/office/word/2010/wordml" xmlns:wpg="http://schemas.microsoft.com/office/word/2010/wordprocessingGroup" xmlns:wpi="http://schemas.microsoft.com/office/word/2010/wordprocessingInk" xmlns:wne="http://schemas.microsoft.com/office/word/2006/wordml" xmlns:wps="http://schemas.microsoft.com/office/word/2010/wordprocessingShape" mc:Ignorable="w14 wp14">
+  <w:docDefaults>
+    <w:rPrDefault>
+      <w:rPr>
+        <w:rFonts w:asciiTheme="minorHAnsi" w:eastAsiaTheme="minorEastAsia" w:hAnsiTheme="minorHAnsi" w:cstheme="minorBidi"/>
+        <w:sz w:val="22"/>
+        <w:szCs w:val="22"/>
+        <w:lang w:val="pt-BR" w:eastAsia="pt-BR" w:bidi="ar-SA"/>
+      </w:rPr>
+    </w:rPrDefault>
+    <w:pPrDefault>
+      <w:pPr>
+        <w:spacing w:after="200" w:line="276" w:lineRule="auto"/>
+      </w:pPr>
+    </w:pPrDefault>
+  </w:docDefaults>
+  <w:latentStyles w:defLockedState="0" w:defUIPriority="99" w:defSemiHidden="1" w:defUnhideWhenUsed="1" w:defQFormat="0" w:count="267">
+    <w:lsdException w:name="Normal" w:semiHidden="0" w:uiPriority="0" w:unhideWhenUsed="0" w:qFormat="1"/>
+    <w:lsdException w:name="heading 1" w:semiHidden="0" w:uiPriority="9" w:unhideWhenUsed="0" w:qFormat="1"/>
+    <w:lsdException w:name="heading 2" w:uiPriority="9" w:qFormat="1"/>
+    <w:lsdException w:name="heading 3" w:uiPriority="9" w:qFormat="1"/>
+    <w:lsdException w:name="heading 4" w:uiPriority="9" w:qFormat="1"/>
+    <w:lsdException w:name="heading 5" w:uiPriority="9" w:qFormat="1"/>
+    <w:lsdException w:name="heading 6" w:uiPriority="9" w:qFormat="1"/>
+    <w:lsdException w:name="heading 7" w:uiPriority="9" w:qFormat="1"/>
+    <w:lsdException w:name="heading 8" w:uiPriority="9" w:qFormat="1"/>
+    <w:lsdException w:name="heading 9" w:uiPriority="9" w:qFormat="1"/>
+    <w:lsdException w:name="toc 1" w:uiPriority="39"/>
+    <w:lsdException w:name="toc 2" w:uiPriority="39"/>
+    <w:lsdException w:name="toc 3" w:uiPriority="39"/>
+    <w:lsdException w:name="toc 4" w:uiPriority="39"/>
+    <w:lsdException w:name="toc 5" w:uiPriority="39"/>
+    <w:lsdException w:name="toc 6" w:uiPriority="39"/>
+    <w:lsdException w:name="toc 7" w:uiPriority="39"/>
+    <w:lsdException w:name="toc 8" w:uiPriority="39"/>
+    <w:lsdException w:name="toc 9" w:uiPriority="39"/>
+    <w:lsdException w:name="caption" w:uiPriority="35" w:qFormat="1"/>
+    <w:lsdException w:name="Title" w:semiHidden="0" w:uiPriority="10" w:unhideWhenUsed="0" w:qFormat="1"/>
+    <w:lsdException w:name="Default Paragraph Font" w:uiPriority="1"/>
+    <w:lsdException w:name="Subtitle" w:semiHidden="0" w:uiPriority="11" w:unhideWhenUsed="0" w:qFormat="1"/>
+    <w:lsdException w:name="Strong" w:semiHidden="0" w:uiPriority="22" w:unhideWhenUsed="0" w:qFormat="1"/>
+    <w:lsdException w:name="Emphasis" w:semiHidden="0" w:uiPriority="20" w:unhideWhenUsed="0" w:qFormat="1"/>
+    <w:lsdException w:name="Table Grid" w:semiHidden="0" w:uiPriority="59" w:unhideWhenUsed="0"/>
+    <w:lsdException w:name="Placeholder Text" w:unhideWhenUsed="0"/>
+    <w:lsdException w:name="No Spacing" w:semiHidden="0" w:uiPriority="1" w:unhideWhenUsed="0" w:qFormat="1"/>
+    <w:lsdException w:name="Light Shading" w:semiHidden="0" w:uiPriority="60" w:unhideWhenUsed="0"/>
+    <w:lsdException w:name="Light List" w:semiHidden="0" w:uiPriority="61" w:unhideWhenUsed="0"/>
+    <w:lsdException w:name="Light Grid" w:semiHidden="0" w:uiPriority="62" w:unhideWhenUsed="0"/>
+    <w:lsdException w:name="Medium Shading 1" w:semiHidden="0" w:uiPriority="63" w:unhideWhenUsed="0"/>
+    <w:lsdException w:name="Medium Shading 2" w:semiHidden="0" w:uiPriority="64" w:unhideWhenUsed="0"/>
+    <w:lsdException w:name="Medium List 1" w:semiHidden="0" w:uiPriority="65" w:unhideWhenUsed="0"/>
+    <w:lsdException w:name="Medium List 2" w:semiHidden="0" w:uiPriority="66" w:unhideWhenUsed="0"/>
+    <w:lsdException w:name="Medium Grid 1" w:semiHidden="0" w:uiPriority="67" w:unhideWhenUsed="0"/>
+    <w:lsdException w:name="Medium Grid 2" w:semiHidden="0" w:uiPriority="68" w:unhideWhenUsed="0"/>
+    <w:lsdException w:name="Medium Grid 3" w:semiHidden="0" w:uiPriority="69" w:unhideWhenUsed="0"/>
+    <w:lsdException w:name="Dark List" w:semiHidden="0" w:uiPriority="70" w:unhideWhenUsed="0"/>
+    <w:lsdException w:name="Colorful Shading" w:semiHidden="0" w:uiPriority="71" w:unhideWhenUsed="0"/>
+    <w:lsdException w:name="Colorful List" w:semiHidden="0" w:uiPriority="72" w:unhideWhenUsed="0"/>
+    <w:lsdException w:name="Colorful Grid" w:semiHidden="0" w:uiPriority="73" w:unhideWhenUsed="0"/>
+    <w:lsdException w:name="Light Shading Accent 1" w:semiHidden="0" w:uiPriority="60" w:unhideWhenUsed="0"/>
+    <w:lsdException w:name="Light List Accent 1" w:semiHidden="0" w:uiPriority="61" w:unhideWhenUsed="0"/>
+    <w:lsdException w:name="Light Grid Accent 1" w:semiHidden="0" w:uiPriority="62" w:unhideWhenUsed="0"/>
+    <w:lsdException w:name="Medium Shading 1 Accent 1" w:semiHidden="0" w:uiPriority="63" w:unhideWhenUsed="0"/>
+    <w:lsdException w:name="Medium Shading 2 Accent 1" w:semiHidden="0" w:uiPriority="64" w:unhideWhenUsed="0"/>
+    <w:lsdException w:name="Medium List 1 Accent 1" w:semiHidden="0" w:uiPriority="65" w:unhideWhenUsed="0"/>
+    <w:lsdException w:name="Revision" w:unhideWhenUsed="0"/>
+    <w:lsdException w:name="List Paragraph" w:semiHidden="0" w:uiPriority="34" w:unhideWhenUsed="0" w:qFormat="1"/>
+    <w:lsdException w:name="Quote" w:semiHidden="0" w:uiPriority="29" w:unhideWhenUsed="0" w:qFormat="1"/>
+    <w:lsdException w:name="Intense Quote" w:semiHidden="0" w:uiPriority="30" w:unhideWhenUsed="0" w:qFormat="1"/>
+    <w:lsdException w:name="Medium List 2 Accent 1" w:semiHidden="0" w:uiPriority="66" w:unhideWhenUsed="0"/>
+    <w:lsdException w:name="Medium Grid 1 Accent 1" w:semiHidden="0" w:uiPriority="67" w:unhideWhenUsed="0"/>
+    <w:lsdException w:name="Medium Grid 2 Accent 1" w:semiHidden="0" w:uiPriority="68" w:unhideWhenUsed="0"/>
+    <w:lsdException w:name="Medium Grid 3 Accent 1" w:semiHidden="0" w:uiPriority="69" w:unhideWhenUsed="0"/>
+    <w:lsdException w:name="Dark List Accent 1" w:semiHidden="0" w:uiPriority="70" w:unhideWhenUsed="0"/>
+    <w:lsdException w:name="Colorful Shading Accent 1" w:semiHidden="0" w:uiPriority="71" w:unhideWhenUsed="0"/>
+    <w:lsdException w:name="Colorful List Accent 1" w:semiHidden="0" w:uiPriority="72" w:unhideWhenUsed="0"/>
+    <w:lsdException w:name="Colorful Grid Accent 1" w:semiHidden="0" w:uiPriority="73" w:unhideWhenUsed="0"/>
+    <w:lsdException w:name="Light Shading Accent 2" w:semiHidden="0" w:uiPriority="60" w:unhideWhenUsed="0"/>
+    <w:lsdException w:name="Light List Accent 2" w:semiHidden="0" w:uiPriority="61" w:unhideWhenUsed="0"/>
+    <w:lsdException w:name="Light Grid Accent 2" w:semiHidden="0" w:uiPriority="62" w:unhideWhenUsed="0"/>
+    <w:lsdException w:name="Medium Shading 1 Accent 2" w:semiHidden="0" w:uiPriority="63" w:unhideWhenUsed="0"/>
+    <w:lsdException w:name="Medium Shading 2 Accent 2" w:semiHidden="0" w:uiPriority="64" w:unhideWhenUsed="0"/>
+    <w:lsdException w:name="Medium List 1 Accent 2" w:semiHidden="0" w:uiPriority="65" w:unhideWhenUsed="0"/>
+    <w:lsdException w:name="Medium List 2 Accent 2" w:semiHidden="0" w:uiPriority="66" w:unhideWhenUsed="0"/>
+    <w:lsdException w:name="Medium Grid 1 Accent 2" w:semiHidden="0" w:uiPriority="67" w:unhideWhenUsed="0"/>
+    <w:lsdException w:name="Medium Grid 2 Accent 2" w:semiHidden="0" w:uiPriority="68" w:unhideWhenUsed="0"/>
+    <w:lsdException w:name="Medium Grid 3 Accent 2" w:semiHidden="0" w:uiPriority="69" w:unhideWhenUsed="0"/>
+    <w:lsdException w:name="Dark List Accent 2" w:semiHidden="0" w:uiPriority="70" w:unhideWhenUsed="0"/>
+    <w:lsdException w:name="Colorful Shading Accent 2" w:semiHidden="0" w:uiPriority="71" w:unhideWhenUsed="0"/>
+    <w:lsdException w:name="Colorful List Accent 2" w:semiHidden="0" w:uiPriority="72" w:unhideWhenUsed="0"/>
+    <w:lsdException w:name="Colorful Grid Accent 2" w:semiHidden="0" w:uiPriority="73" w:unhideWhenUsed="0"/>
+    <w:lsdException w:name="Light Shading Accent 3" w:semiHidden="0" w:uiPriority="60" w:unhideWhenUsed="0"/>
+    <w:lsdException w:name="Light List Accent 3" w:semiHidden="0" w:uiPriority="61" w:unhideWhenUsed="0"/>
+    <w:lsdException w:name="Light Grid Accent 3" w:semiHidden="0" w:uiPriority="62" w:unhideWhenUsed="0"/>
+    <w:lsdException w:name="Medium Shading 1 Accent 3" w:semiHidden="0" w:uiPriority="63" w:unhideWhenUsed="0"/>
+    <w:lsdException w:name="Medium Shading 2 Accent 3" w:semiHidden="0" w:uiPriority="64" w:unhideWhenUsed="0"/>
+    <w:lsdException w:name="Medium List 1 Accent 3" w:semiHidden="0" w:uiPriority="65" w:unhideWhenUsed="0"/>
+    <w:lsdException w:name="Medium List 2 Accent 3" w:semiHidden="0" w:uiPriority="66" w:unhideWhenUsed="0"/>
+    <w:lsdException w:name="Medium Grid 1 Accent 3" w:semiHidden="0" w:uiPriority="67" w:unhideWhenUsed="0"/>
+    <w:lsdException w:name="Medium Grid 2 Accent 3" w:semiHidden="0" w:uiPriority="68" w:unhideWhenUsed="0"/>
+    <w:lsdException w:name="Medium Grid 3 Accent 3" w:semiHidden="0" w:uiPriority="69" w:unhideWhenUsed="0"/>
+    <w:lsdException w:name="Dark List Accent 3" w:semiHidden="0" w:uiPriority="70" w:unhideWhenUsed="0"/>
+    <w:lsdException w:name="Colorful Shading Accent 3" w:semiHidden="0" w:uiPriority="71" w:unhideWhenUsed="0"/>
+    <w:lsdException w:name="Colorful List Accent 3" w:semiHidden="0" w:uiPriority="72" w:unhideWhenUsed="0"/>
+    <w:lsdException w:name="Colorful Grid Accent 3" w:semiHidden="0" w:uiPriority="73" w:unhideWhenUsed="0"/>
+    <w:lsdException w:name="Light Shading Accent 4" w:semiHidden="0" w:uiPriority="60" w:unhideWhenUsed="0"/>
+    <w:lsdException w:name="Light List Accent 4" w:semiHidden="0" w:uiPriority="61" w:unhideWhenUsed="0"/>
+    <w:lsdException w:name="Light Grid Accent 4" w:semiHidden="0" w:uiPriority="62" w:unhideWhenUsed="0"/>
+    <w:lsdException w:name="Medium Shading 1 Accent 4" w:semiHidden="0" w:uiPriority="63" w:unhideWhenUsed="0"/>
+    <w:lsdException w:name="Medium Shading 2 Accent 4" w:semiHidden="0" w:uiPriority="64" w:unhideWhenUsed="0"/>
+    <w:lsdException w:name="Medium List 1 Accent 4" w:semiHidden="0" w:uiPriority="65" w:unhideWhenUsed="0"/>
+    <w:lsdException w:name="Medium List 2 Accent 4" w:semiHidden="0" w:uiPriority="66" w:unhideWhenUsed="0"/>
+    <w:lsdException w:name="Medium Grid 1 Accent 4" w:semiHidden="0" w:uiPriority="67" w:unhideWhenUsed="0"/>
+    <w:lsdException w:name="Medium Grid 2 Accent 4" w:semiHidden="0" w:uiPriority="68" w:unhideWhenUsed="0"/>
+    <w:lsdException w:name="Medium Grid 3 Accent 4" w:semiHidden="0" w:uiPriority="69" w:unhideWhenUsed="0"/>
+    <w:lsdException w:name="Dark List Accent 4" w:semiHidden="0" w:uiPriority="70" w:unhideWhenUsed="0"/>
+    <w:lsdException w:name="Colorful Shading Accent 4" w:semiHidden="0" w:uiPriority="71" w:unhideWhenUsed="0"/>
+    <w:lsdException w:name="Colorful List Accent 4" w:semiHidden="0" w:uiPriority="72" w:unhideWhenUsed="0"/>
+    <w:lsdException w:name="Colorful Grid Accent 4" w:semiHidden="0" w:uiPriority="73" w:unhideWhenUsed="0"/>
+    <w:lsdException w:name="Light Shading Accent 5" w:semiHidden="0" w:uiPriority="60" w:unhideWhenUsed="0"/>
+    <w:lsdException w:name="Light List Accent 5" w:semiHidden="0" w:uiPriority="61" w:unhideWhenUsed="0"/>
+    <w:lsdException w:name="Light Grid Accent 5" w:semiHidden="0" w:uiPriority="62" w:unhideWhenUsed="0"/>
+    <w:lsdException w:name="Medium Shading 1 Accent 5" w:semiHidden="0" w:uiPriority="63" w:unhideWhenUsed="0"/>
+    <w:lsdException w:name="Medium Shading 2 Accent 5" w:semiHidden="0" w:uiPriority="64" w:unhideWhenUsed="0"/>
+    <w:lsdException w:name="Medium List 1 Accent 5" w:semiHidden="0" w:uiPriority="65" w:unhideWhenUsed="0"/>
+    <w:lsdException w:name="Medium List 2 Accent 5" w:semiHidden="0" w:uiPriority="66" w:unhideWhenUsed="0"/>
+    <w:lsdException w:name="Medium Grid 1 Accent 5" w:semiHidden="0" w:uiPriority="67" w:unhideWhenUsed="0"/>
+    <w:lsdException w:name="Medium Grid 2 Accent 5" w:semiHidden="0" w:uiPriority="68" w:unhideWhenUsed="0"/>
+    <w:lsdException w:name="Medium Grid 3 Accent 5" w:semiHidden="0" w:uiPriority="69" w:unhideWhenUsed="0"/>
+    <w:lsdException w:name="Dark List Accent 5" w:semiHidden="0" w:uiPriority="70" w:unhideWhenUsed="0"/>
+    <w:lsdException w:name="Colorful Shading Accent 5" w:semiHidden="0" w:uiPriority="71" w:unhideWhenUsed="0"/>
+    <w:lsdException w:name="Colorful List Accent 5" w:semiHidden="0" w:uiPriority="72" w:unhideWhenUsed="0"/>
+    <w:lsdException w:name="Colorful Grid Accent 5" w:semiHidden="0" w:uiPriority="73" w:unhideWhenUsed="0"/>
+    <w:lsdException w:name="Light Shading Accent 6" w:semiHidden="0" w:uiPriority="60" w:unhideWhenUsed="0"/>
+    <w:lsdException w:name="Light List Accent 6" w:semiHidden="0" w:uiPriority="61" w:unhideWhenUsed="0"/>
+    <w:lsdException w:name="Light Grid Accent 6" w:semiHidden="0" w:uiPriority="62" w:unhideWhenUsed="0"/>
+    <w:lsdException w:name="Medium Shading 1 Accent 6" w:semiHidden="0" w:uiPriority="63" w:unhideWhenUsed="0"/>
+    <w:lsdException w:name="Medium Shading 2 Accent 6" w:semiHidden="0" w:uiPriority="64" w:unhideWhenUsed="0"/>
+    <w:lsdException w:name="Medium List 1 Accent 6" w:semiHidden="0" w:uiPriority="65" w:unhideWhenUsed="0"/>
+    <w:lsdException w:name="Medium List 2 Accent 6" w:semiHidden="0" w:uiPriority="66" w:unhideWhenUsed="0"/>
+    <w:lsdException w:name="Medium Grid 1 Accent 6" w:semiHidden="0" w:uiPriority="67" w:unhideWhenUsed="0"/>
+    <w:lsdException w:name="Medium Grid 2 Accent 6" w:semiHidden="0" w:uiPriority="68" w:unhideWhenUsed="0"/>
+    <w:lsdException w:name="Medium Grid 3 Accent 6" w:semiHidden="0" w:uiPriority="69" w:unhideWhenUsed="0"/>
+    <w:lsdException w:name="Dark List Accent 6" w:semiHidden="0" w:uiPriority="70" w:unhideWhenUsed="0"/>
+    <w:lsdException w:name="Colorful Shading Accent 6" w:semiHidden="0" w:uiPriority="71" w:unhideWhenUsed="0"/>
+    <w:lsdException w:name="Colorful List Accent 6" w:semiHidden="0" w:uiPriority="72" w:unhideWhenUsed="0"/>
+    <w:lsdException w:name="Colorful Grid Accent 6" w:semiHidden="0" w:uiPriority="73" w:unhideWhenUsed="0"/>
+    <w:lsdException w:name="Subtle Emphasis" w:semiHidden="0" w:uiPriority="19" w:unhideWhenUsed="0" w:qFormat="1"/>
+    <w:lsdException w:name="Intense Emphasis" w:semiHidden="0" w:uiPriority="21" w:unhideWhenUsed="0" w:qFormat="1"/>
+    <w:lsdException w:name="Subtle Reference" w:semiHidden="0" w:uiPriority="31" w:unhideWhenUsed="0" w:qFormat="1"/>
+    <w:lsdException w:name="Intense Reference" w:semiHidden="0" w:uiPriority="32" w:unhideWhenUsed="0" w:qFormat="1"/>
+    <w:lsdException w:name="Book Title" w:semiHidden="0" w:uiPriority="33" w:unhideWhenUsed="0" w:qFormat="1"/>
+    <w:lsdException w:name="Bibliography" w:uiPriority="37"/>
+    <w:lsdException w:name="TOC Heading" w:uiPriority="39" w:qFormat="1"/>
+  </w:latentStyles>
+  <w:style w:type="paragraph" w:default="1" w:styleId="Normal">
+    <w:name w:val="Normal"/>
+    <w:qFormat/>
+  </w:style>
+  <w:style w:type="character" w:default="1" w:styleId="Fontepargpadro">
+    <w:name w:val="Default Paragraph Font"/>
+    <w:uiPriority w:val="1"/>
+    <w:semiHidden/>
+    <w:unhideWhenUsed/>
+  </w:style>
+  <w:style w:type="table" w:default="1" w:styleId="Tabelanormal">
+    <w:name w:val="Normal Table"/>
+    <w:uiPriority w:val="99"/>
+    <w:semiHidden/>
+    <w:unhideWhenUsed/>
+    <w:tblPr>
+      <w:tblInd w:w="0" w:type="dxa"/>
+      <w:tblCellMar>
+        <w:top w:w="0" w:type="dxa"/>
+        <w:left w:w="108" w:type="dxa"/>
+        <w:bottom w:w="0" w:type="dxa"/>
+        <w:right w:w="108" w:type="dxa"/>
+      </w:tblCellMar>
+    </w:tblPr>
+  </w:style>
+  <w:style w:type="numbering" w:default="1" w:styleId="Semlista">
+    <w:name w:val="No List"/>
+    <w:uiPriority w:val="99"/>
+    <w:semiHidden/>
+    <w:unhideWhenUsed/>
   </w:style>
 </w:styles>
 </file>

</xml_diff>

<commit_message>
Implementação de dois problemas para Judge
</commit_message>
<xml_diff>
--- a/Listas de exercicios/Lista1.docx
+++ b/Listas de exercicios/Lista1.docx
@@ -340,7 +340,23 @@
           <w:rFonts w:ascii="Calibri" w:hAnsi="Calibri" w:cs="Calibri"/>
           <w:color w:val="FF0000"/>
         </w:rPr>
-        <w:t>longint</w:t>
+        <w:t>long</w:t>
+      </w:r>
+      <w:proofErr w:type="spellEnd"/>
+      <w:r>
+        <w:rPr>
+          <w:rFonts w:ascii="Calibri" w:hAnsi="Calibri" w:cs="Calibri"/>
+          <w:color w:val="FF0000"/>
+        </w:rPr>
+        <w:t xml:space="preserve"> </w:t>
+      </w:r>
+      <w:proofErr w:type="spellStart"/>
+      <w:r>
+        <w:rPr>
+          <w:rFonts w:ascii="Calibri" w:hAnsi="Calibri" w:cs="Calibri"/>
+          <w:color w:val="FF0000"/>
+        </w:rPr>
+        <w:t>int</w:t>
       </w:r>
       <w:proofErr w:type="spellEnd"/>
     </w:p>
@@ -9943,4 +9959,16 @@
   <a:objectDefaults/>
   <a:extraClrSchemeLst/>
 </a:theme>
+</file>
+
+<file path=customXml/item1.xml><?xml version="1.0" encoding="utf-8"?>
+<b:Sources xmlns:b="http://schemas.openxmlformats.org/officeDocument/2006/bibliography" xmlns="http://schemas.openxmlformats.org/officeDocument/2006/bibliography" SelectedStyle="\APA.XSL" StyleName="APA"/>
+</file>
+
+<file path=customXml/itemProps1.xml><?xml version="1.0" encoding="utf-8"?>
+<ds:datastoreItem xmlns:ds="http://schemas.openxmlformats.org/officeDocument/2006/customXml" ds:itemID="{D948CCAC-8B7C-40E8-989C-6D00360A112A}">
+  <ds:schemaRefs>
+    <ds:schemaRef ds:uri="http://schemas.openxmlformats.org/officeDocument/2006/bibliography"/>
+  </ds:schemaRefs>
+</ds:datastoreItem>
 </file>
</xml_diff>